<commit_message>
Added files for the unx511 midterm.
</commit_message>
<xml_diff>
--- a/sep200/Week6/ClassTemplates.docx
+++ b/sep200/Week6/ClassTemplates.docx
@@ -973,6 +973,7 @@
           <w:sz w:val="24"/>
           <w:szCs w:val="24"/>
         </w:rPr>
+        <w:lastRenderedPageBreak/>
         <w:t xml:space="preserve">The template parameter list consists of a comma-separated set of template parameters. </w:t>
       </w:r>
     </w:p>
@@ -993,7 +994,6 @@
           <w:sz w:val="24"/>
           <w:szCs w:val="24"/>
         </w:rPr>
-        <w:lastRenderedPageBreak/>
         <w:t>Template Parameters</w:t>
       </w:r>
     </w:p>
@@ -1913,7 +1913,6 @@
           <w:sz w:val="24"/>
           <w:szCs w:val="24"/>
         </w:rPr>
-        <w:lastRenderedPageBreak/>
         <w:t xml:space="preserve">Template </w:t>
       </w:r>
       <w:proofErr w:type="spellStart"/>
@@ -3689,7 +3688,6 @@
                 <w:sz w:val="20"/>
                 <w:szCs w:val="20"/>
               </w:rPr>
-              <w:lastRenderedPageBreak/>
               <w:t xml:space="preserve"> </w:t>
             </w:r>
             <w:r>
@@ -6609,7 +6607,6 @@
                 <w:sz w:val="20"/>
                 <w:szCs w:val="20"/>
               </w:rPr>
-              <w:lastRenderedPageBreak/>
               <w:t xml:space="preserve"> </w:t>
             </w:r>
             <w:r>
@@ -6784,16 +6781,27 @@
                 <w:color w:val="002060"/>
                 <w:sz w:val="20"/>
                 <w:szCs w:val="20"/>
-              </w:rPr>
-            </w:pPr>
-            <w:r>
-              <w:rPr>
-                <w:rFonts w:ascii="Courier New" w:eastAsia="Times New Roman" w:hAnsi="Courier New" w:cs="Courier New"/>
-                <w:color w:val="002060"/>
-                <w:sz w:val="20"/>
-                <w:szCs w:val="20"/>
-              </w:rPr>
-              <w:t xml:space="preserve"> T </w:t>
+                <w:lang w:val="fr-FR"/>
+              </w:rPr>
+            </w:pPr>
+            <w:r>
+              <w:rPr>
+                <w:rFonts w:ascii="Courier New" w:eastAsia="Times New Roman" w:hAnsi="Courier New" w:cs="Courier New"/>
+                <w:color w:val="002060"/>
+                <w:sz w:val="20"/>
+                <w:szCs w:val="20"/>
+              </w:rPr>
+              <w:t xml:space="preserve"> </w:t>
+            </w:r>
+            <w:r>
+              <w:rPr>
+                <w:rFonts w:ascii="Courier New" w:eastAsia="Times New Roman" w:hAnsi="Courier New" w:cs="Courier New"/>
+                <w:color w:val="002060"/>
+                <w:sz w:val="20"/>
+                <w:szCs w:val="20"/>
+                <w:lang w:val="fr-FR"/>
+              </w:rPr>
+              <w:t xml:space="preserve">T </w:t>
             </w:r>
             <w:proofErr w:type="gramStart"/>
             <w:r>
@@ -6802,6 +6810,7 @@
                 <w:color w:val="002060"/>
                 <w:sz w:val="20"/>
                 <w:szCs w:val="20"/>
+                <w:lang w:val="fr-FR"/>
               </w:rPr>
               <w:t>maximum(</w:t>
             </w:r>
@@ -6812,6 +6821,7 @@
                 <w:color w:val="002060"/>
                 <w:sz w:val="20"/>
                 <w:szCs w:val="20"/>
+                <w:lang w:val="fr-FR"/>
               </w:rPr>
               <w:t>T a, T b) {</w:t>
             </w:r>
@@ -6850,8 +6860,18 @@
                 <w:color w:val="002060"/>
                 <w:sz w:val="20"/>
                 <w:szCs w:val="20"/>
-              </w:rPr>
-              <w:t xml:space="preserve">     return a &gt; </w:t>
+                <w:lang w:val="fr-FR"/>
+              </w:rPr>
+              <w:t xml:space="preserve">     </w:t>
+            </w:r>
+            <w:r>
+              <w:rPr>
+                <w:rFonts w:ascii="Courier New" w:eastAsia="Times New Roman" w:hAnsi="Courier New" w:cs="Courier New"/>
+                <w:color w:val="002060"/>
+                <w:sz w:val="20"/>
+                <w:szCs w:val="20"/>
+              </w:rPr>
+              <w:t xml:space="preserve">return a &gt; </w:t>
             </w:r>
             <w:proofErr w:type="gramStart"/>
             <w:r>
@@ -7988,7 +8008,6 @@
                 <w:sz w:val="20"/>
                 <w:szCs w:val="20"/>
               </w:rPr>
-              <w:lastRenderedPageBreak/>
               <w:t xml:space="preserve"> // Template Specialization</w:t>
             </w:r>
           </w:p>
@@ -10448,7 +10467,6 @@
                 <w:sz w:val="20"/>
                 <w:szCs w:val="20"/>
               </w:rPr>
-              <w:lastRenderedPageBreak/>
               <w:t xml:space="preserve"> // Template Specialization</w:t>
             </w:r>
           </w:p>
@@ -14701,7 +14719,6 @@
           <w:sz w:val="24"/>
           <w:szCs w:val="24"/>
         </w:rPr>
-        <w:lastRenderedPageBreak/>
         <w:t>Resolving Ambiguities</w:t>
       </w:r>
     </w:p>
@@ -17771,6 +17788,7 @@
                 <w:sz w:val="20"/>
                 <w:szCs w:val="20"/>
               </w:rPr>
+              <w:lastRenderedPageBreak/>
               <w:t xml:space="preserve">     } </w:t>
             </w:r>
           </w:p>
@@ -19653,6 +19671,7 @@
                 <w:color w:val="002060"/>
                 <w:sz w:val="20"/>
                 <w:szCs w:val="20"/>
+                <w:lang w:val="fr-FR"/>
               </w:rPr>
             </w:pPr>
             <w:r>
@@ -19670,6 +19689,7 @@
                 <w:color w:val="C00000"/>
                 <w:sz w:val="20"/>
                 <w:szCs w:val="20"/>
+                <w:lang w:val="fr-FR"/>
               </w:rPr>
               <w:t xml:space="preserve">T </w:t>
             </w:r>
@@ -19680,6 +19700,7 @@
                 <w:color w:val="002060"/>
                 <w:sz w:val="20"/>
                 <w:szCs w:val="20"/>
+                <w:lang w:val="fr-FR"/>
               </w:rPr>
               <w:t>a[</w:t>
             </w:r>
@@ -19690,6 +19711,7 @@
                 <w:color w:val="002060"/>
                 <w:sz w:val="20"/>
                 <w:szCs w:val="20"/>
+                <w:lang w:val="fr-FR"/>
               </w:rPr>
               <w:t>50];</w:t>
             </w:r>
@@ -19720,17 +19742,20 @@
                 <w:color w:val="002060"/>
                 <w:sz w:val="20"/>
                 <w:szCs w:val="20"/>
-              </w:rPr>
-            </w:pPr>
-            <w:r>
-              <w:rPr>
-                <w:rFonts w:ascii="Courier New" w:eastAsia="Times New Roman" w:hAnsi="Courier New" w:cs="Courier New"/>
-                <w:color w:val="002060"/>
-                <w:sz w:val="20"/>
-                <w:szCs w:val="20"/>
-              </w:rPr>
-              <w:t xml:space="preserve">     unsigned </w:t>
-            </w:r>
+                <w:lang w:val="fr-FR"/>
+              </w:rPr>
+            </w:pPr>
+            <w:r>
+              <w:rPr>
+                <w:rFonts w:ascii="Courier New" w:eastAsia="Times New Roman" w:hAnsi="Courier New" w:cs="Courier New"/>
+                <w:color w:val="002060"/>
+                <w:sz w:val="20"/>
+                <w:szCs w:val="20"/>
+                <w:lang w:val="fr-FR"/>
+              </w:rPr>
+              <w:t xml:space="preserve">     </w:t>
+            </w:r>
+            <w:proofErr w:type="spellStart"/>
             <w:proofErr w:type="gramStart"/>
             <w:r>
               <w:rPr>
@@ -19738,45 +19763,59 @@
                 <w:color w:val="002060"/>
                 <w:sz w:val="20"/>
                 <w:szCs w:val="20"/>
-              </w:rPr>
-              <w:t>n;</w:t>
-            </w:r>
+                <w:lang w:val="fr-FR"/>
+              </w:rPr>
+              <w:t>unsigned</w:t>
+            </w:r>
+            <w:proofErr w:type="spellEnd"/>
             <w:proofErr w:type="gramEnd"/>
-          </w:p>
-          <w:p>
-            <w:pPr>
-              <w:tabs>
-                <w:tab w:val="left" w:pos="916"/>
-                <w:tab w:val="left" w:pos="1832"/>
-                <w:tab w:val="left" w:pos="2748"/>
-                <w:tab w:val="left" w:pos="3664"/>
-                <w:tab w:val="left" w:pos="4580"/>
-                <w:tab w:val="left" w:pos="5496"/>
-                <w:tab w:val="left" w:pos="6412"/>
-                <w:tab w:val="left" w:pos="7328"/>
-                <w:tab w:val="left" w:pos="8244"/>
-                <w:tab w:val="left" w:pos="9160"/>
-                <w:tab w:val="left" w:pos="10076"/>
-                <w:tab w:val="left" w:pos="10992"/>
-                <w:tab w:val="left" w:pos="11908"/>
-                <w:tab w:val="left" w:pos="12824"/>
-                <w:tab w:val="left" w:pos="13740"/>
-                <w:tab w:val="left" w:pos="14656"/>
-              </w:tabs>
-              <w:spacing w:after="0" w:line="240" w:lineRule="auto"/>
-              <w:rPr>
-                <w:rFonts w:ascii="Courier New" w:eastAsia="Times New Roman" w:hAnsi="Courier New" w:cs="Courier New"/>
-                <w:color w:val="002060"/>
-                <w:sz w:val="20"/>
-                <w:szCs w:val="20"/>
-              </w:rPr>
-            </w:pPr>
-            <w:r>
-              <w:rPr>
-                <w:rFonts w:ascii="Courier New" w:eastAsia="Times New Roman" w:hAnsi="Courier New" w:cs="Courier New"/>
-                <w:color w:val="002060"/>
-                <w:sz w:val="20"/>
-                <w:szCs w:val="20"/>
+            <w:r>
+              <w:rPr>
+                <w:rFonts w:ascii="Courier New" w:eastAsia="Times New Roman" w:hAnsi="Courier New" w:cs="Courier New"/>
+                <w:color w:val="002060"/>
+                <w:sz w:val="20"/>
+                <w:szCs w:val="20"/>
+                <w:lang w:val="fr-FR"/>
+              </w:rPr>
+              <w:t xml:space="preserve"> n;</w:t>
+            </w:r>
+          </w:p>
+          <w:p>
+            <w:pPr>
+              <w:tabs>
+                <w:tab w:val="left" w:pos="916"/>
+                <w:tab w:val="left" w:pos="1832"/>
+                <w:tab w:val="left" w:pos="2748"/>
+                <w:tab w:val="left" w:pos="3664"/>
+                <w:tab w:val="left" w:pos="4580"/>
+                <w:tab w:val="left" w:pos="5496"/>
+                <w:tab w:val="left" w:pos="6412"/>
+                <w:tab w:val="left" w:pos="7328"/>
+                <w:tab w:val="left" w:pos="8244"/>
+                <w:tab w:val="left" w:pos="9160"/>
+                <w:tab w:val="left" w:pos="10076"/>
+                <w:tab w:val="left" w:pos="10992"/>
+                <w:tab w:val="left" w:pos="11908"/>
+                <w:tab w:val="left" w:pos="12824"/>
+                <w:tab w:val="left" w:pos="13740"/>
+                <w:tab w:val="left" w:pos="14656"/>
+              </w:tabs>
+              <w:spacing w:after="0" w:line="240" w:lineRule="auto"/>
+              <w:rPr>
+                <w:rFonts w:ascii="Courier New" w:eastAsia="Times New Roman" w:hAnsi="Courier New" w:cs="Courier New"/>
+                <w:color w:val="002060"/>
+                <w:sz w:val="20"/>
+                <w:szCs w:val="20"/>
+                <w:lang w:val="fr-FR"/>
+              </w:rPr>
+            </w:pPr>
+            <w:r>
+              <w:rPr>
+                <w:rFonts w:ascii="Courier New" w:eastAsia="Times New Roman" w:hAnsi="Courier New" w:cs="Courier New"/>
+                <w:color w:val="002060"/>
+                <w:sz w:val="20"/>
+                <w:szCs w:val="20"/>
+                <w:lang w:val="fr-FR"/>
               </w:rPr>
               <w:t xml:space="preserve">     </w:t>
             </w:r>
@@ -19786,9 +19825,11 @@
                 <w:color w:val="C00000"/>
                 <w:sz w:val="20"/>
                 <w:szCs w:val="20"/>
+                <w:lang w:val="fr-FR"/>
               </w:rPr>
               <w:t xml:space="preserve">T </w:t>
             </w:r>
+            <w:proofErr w:type="spellStart"/>
             <w:proofErr w:type="gramStart"/>
             <w:r>
               <w:rPr>
@@ -19796,8 +19837,20 @@
                 <w:color w:val="002060"/>
                 <w:sz w:val="20"/>
                 <w:szCs w:val="20"/>
-              </w:rPr>
-              <w:t>dummy;</w:t>
+                <w:lang w:val="fr-FR"/>
+              </w:rPr>
+              <w:t>dummy</w:t>
+            </w:r>
+            <w:proofErr w:type="spellEnd"/>
+            <w:r>
+              <w:rPr>
+                <w:rFonts w:ascii="Courier New" w:eastAsia="Times New Roman" w:hAnsi="Courier New" w:cs="Courier New"/>
+                <w:color w:val="002060"/>
+                <w:sz w:val="20"/>
+                <w:szCs w:val="20"/>
+                <w:lang w:val="fr-FR"/>
+              </w:rPr>
+              <w:t>;</w:t>
             </w:r>
             <w:proofErr w:type="gramEnd"/>
           </w:p>
@@ -19835,8 +19888,18 @@
                 <w:color w:val="002060"/>
                 <w:sz w:val="20"/>
                 <w:szCs w:val="20"/>
-              </w:rPr>
-              <w:t xml:space="preserve"> public:</w:t>
+                <w:lang w:val="fr-FR"/>
+              </w:rPr>
+              <w:t xml:space="preserve"> </w:t>
+            </w:r>
+            <w:r>
+              <w:rPr>
+                <w:rFonts w:ascii="Courier New" w:eastAsia="Times New Roman" w:hAnsi="Courier New" w:cs="Courier New"/>
+                <w:color w:val="002060"/>
+                <w:sz w:val="20"/>
+                <w:szCs w:val="20"/>
+              </w:rPr>
+              <w:t>public:</w:t>
             </w:r>
           </w:p>
           <w:p>
@@ -20388,7 +20451,6 @@
                 <w:sz w:val="20"/>
                 <w:szCs w:val="20"/>
               </w:rPr>
-              <w:lastRenderedPageBreak/>
               <w:t xml:space="preserve"> // Class Template</w:t>
             </w:r>
           </w:p>
@@ -23274,6 +23336,7 @@
                 <w:sz w:val="20"/>
                 <w:szCs w:val="20"/>
               </w:rPr>
+              <w:lastRenderedPageBreak/>
               <w:t xml:space="preserve">     for (int </w:t>
             </w:r>
             <w:proofErr w:type="spellStart"/>
@@ -26375,6 +26438,7 @@
           <w:sz w:val="24"/>
           <w:szCs w:val="24"/>
         </w:rPr>
+        <w:lastRenderedPageBreak/>
         <w:t xml:space="preserve">Into our </w:t>
       </w:r>
       <w:r>
@@ -26489,7 +26553,6 @@
                 <w:sz w:val="20"/>
                 <w:szCs w:val="20"/>
               </w:rPr>
-              <w:lastRenderedPageBreak/>
               <w:t xml:space="preserve"> </w:t>
             </w:r>
             <w:r>
@@ -29141,6 +29204,7 @@
           <w:sz w:val="24"/>
           <w:szCs w:val="24"/>
         </w:rPr>
+        <w:lastRenderedPageBreak/>
         <w:t xml:space="preserve">Note that the three class definitions generated from the template for their family are definitions distinct from one another </w:t>
       </w:r>
     </w:p>
@@ -29334,7 +29398,6 @@
           <w:sz w:val="28"/>
           <w:szCs w:val="28"/>
         </w:rPr>
-        <w:lastRenderedPageBreak/>
         <w:t>Templates and Inheritance</w:t>
       </w:r>
     </w:p>
@@ -31865,7 +31928,6 @@
                 <w:sz w:val="20"/>
                 <w:szCs w:val="20"/>
               </w:rPr>
-              <w:lastRenderedPageBreak/>
               <w:t xml:space="preserve"> // Templates and Inheritance</w:t>
             </w:r>
           </w:p>
@@ -34466,7 +34528,7 @@
     </w:p>
     <w:tbl>
       <w:tblPr>
-        <w:tblW w:w="2250" w:type="pct"/>
+        <w:tblW w:w="3558" w:type="pct"/>
         <w:tblCellSpacing w:w="15" w:type="dxa"/>
         <w:tblCellMar>
           <w:top w:w="15" w:type="dxa"/>
@@ -34478,7 +34540,7 @@
         <w:tblDescription w:val=""/>
       </w:tblPr>
       <w:tblGrid>
-        <w:gridCol w:w="4212"/>
+        <w:gridCol w:w="6661"/>
       </w:tblGrid>
       <w:tr>
         <w:trPr>
@@ -34486,7 +34548,7 @@
         </w:trPr>
         <w:tc>
           <w:tcPr>
-            <w:tcW w:w="0" w:type="auto"/>
+            <w:tcW w:w="4955" w:type="pct"/>
             <w:vAlign w:val="center"/>
             <w:hideMark/>
           </w:tcPr>
@@ -34513,22 +34575,33 @@
               <w:spacing w:after="0" w:line="240" w:lineRule="auto"/>
               <w:rPr>
                 <w:rFonts w:ascii="Courier New" w:eastAsia="Times New Roman" w:hAnsi="Courier New" w:cs="Courier New"/>
-                <w:sz w:val="20"/>
-                <w:szCs w:val="20"/>
-              </w:rPr>
-            </w:pPr>
-            <w:r>
-              <w:rPr>
-                <w:rFonts w:ascii="Courier New" w:eastAsia="Times New Roman" w:hAnsi="Courier New" w:cs="Courier New"/>
-                <w:sz w:val="20"/>
-                <w:szCs w:val="20"/>
-              </w:rPr>
-              <w:t xml:space="preserve"> template &lt;</w:t>
+                <w:color w:val="C00000"/>
+                <w:sz w:val="20"/>
+                <w:szCs w:val="20"/>
+              </w:rPr>
+            </w:pPr>
+            <w:r>
+              <w:rPr>
+                <w:rFonts w:ascii="Courier New" w:eastAsia="Times New Roman" w:hAnsi="Courier New" w:cs="Courier New"/>
+                <w:sz w:val="20"/>
+                <w:szCs w:val="20"/>
+              </w:rPr>
+              <w:t xml:space="preserve"> </w:t>
+            </w:r>
+            <w:r>
+              <w:rPr>
+                <w:rFonts w:ascii="Courier New" w:eastAsia="Times New Roman" w:hAnsi="Courier New" w:cs="Courier New"/>
+                <w:color w:val="C00000"/>
+                <w:sz w:val="20"/>
+                <w:szCs w:val="20"/>
+              </w:rPr>
+              <w:t>template &lt;</w:t>
             </w:r>
             <w:proofErr w:type="spellStart"/>
             <w:r>
               <w:rPr>
                 <w:rFonts w:ascii="Courier New" w:eastAsia="Times New Roman" w:hAnsi="Courier New" w:cs="Courier New"/>
+                <w:color w:val="C00000"/>
                 <w:sz w:val="20"/>
                 <w:szCs w:val="20"/>
               </w:rPr>
@@ -34538,6 +34611,7 @@
             <w:r>
               <w:rPr>
                 <w:rFonts w:ascii="Courier New" w:eastAsia="Times New Roman" w:hAnsi="Courier New" w:cs="Courier New"/>
+                <w:color w:val="C00000"/>
                 <w:sz w:val="20"/>
                 <w:szCs w:val="20"/>
               </w:rPr>
@@ -34547,6 +34621,7 @@
             <w:r>
               <w:rPr>
                 <w:rFonts w:ascii="Courier New" w:eastAsia="Times New Roman" w:hAnsi="Courier New" w:cs="Courier New"/>
+                <w:color w:val="C00000"/>
                 <w:sz w:val="20"/>
                 <w:szCs w:val="20"/>
               </w:rPr>
@@ -34556,6 +34631,7 @@
             <w:r>
               <w:rPr>
                 <w:rFonts w:ascii="Courier New" w:eastAsia="Times New Roman" w:hAnsi="Courier New" w:cs="Courier New"/>
+                <w:color w:val="C00000"/>
                 <w:sz w:val="20"/>
                 <w:szCs w:val="20"/>
               </w:rPr>
@@ -34592,6 +34668,7 @@
             <w:r>
               <w:rPr>
                 <w:rFonts w:ascii="Courier New" w:eastAsia="Times New Roman" w:hAnsi="Courier New" w:cs="Courier New"/>
+                <w:color w:val="C00000"/>
                 <w:sz w:val="20"/>
                 <w:szCs w:val="20"/>
               </w:rPr>
@@ -34617,6 +34694,7 @@
           <w:sz w:val="24"/>
           <w:szCs w:val="24"/>
         </w:rPr>
+        <w:lastRenderedPageBreak/>
         <w:t>All of</w:t>
       </w:r>
       <w:proofErr w:type="gramEnd"/>
@@ -34902,7 +34980,6 @@
           <w:sz w:val="24"/>
           <w:szCs w:val="24"/>
         </w:rPr>
-        <w:lastRenderedPageBreak/>
         <w:t xml:space="preserve">Variadic templates are used with inheritance hierarchies </w:t>
       </w:r>
     </w:p>
@@ -39337,8 +39414,8 @@
     <w:basedOn w:val="DefaultParagraphFont"/>
     <w:rsid w:val="00CB3208"/>
   </w:style>
-  <w:style w:type="paragraph" w:customStyle="1" w:styleId="quote">
-    <w:name w:val="quote"/>
+  <w:style w:type="paragraph" w:customStyle="1" w:styleId="Quote1">
+    <w:name w:val="Quote1"/>
     <w:basedOn w:val="Normal"/>
     <w:rsid w:val="00CB3208"/>
     <w:pPr>

</xml_diff>